<commit_message>
update source code part4
</commit_message>
<xml_diff>
--- a/1212209_DAGK01-LinkedIn_10/Document/1212209.docx
+++ b/1212209_DAGK01-LinkedIn_10/Document/1212209.docx
@@ -1093,8 +1093,69 @@
         </w:rPr>
         <w:t>Cập nhật lên github</w:t>
       </w:r>
-      <w:bookmarkStart w:id="0" w:name="_GoBack"/>
-      <w:bookmarkEnd w:id="0"/>
+    </w:p>
+    <w:p>
+      <w:pPr>
+        <w:pStyle w:val="ListParagraph"/>
+        <w:ind w:left="1080"/>
+        <w:rPr>
+          <w:rFonts w:ascii="Times New Roman" w:hAnsi="Times New Roman" w:cs="Times New Roman"/>
+          <w:sz w:val="26"/>
+          <w:szCs w:val="26"/>
+        </w:rPr>
+      </w:pPr>
+      <w:r>
+        <w:rPr>
+          <w:noProof/>
+        </w:rPr>
+        <w:lastRenderedPageBreak/>
+        <w:drawing>
+          <wp:inline distT="0" distB="0" distL="0" distR="0" wp14:anchorId="5AA94675" wp14:editId="48D8F770">
+            <wp:extent cx="5943600" cy="3180080"/>
+            <wp:effectExtent l="0" t="0" r="0" b="1270"/>
+            <wp:docPr id="4" name="Picture 4"/>
+            <wp:cNvGraphicFramePr>
+              <a:graphicFrameLocks xmlns:a="http://schemas.openxmlformats.org/drawingml/2006/main" noChangeAspect="1"/>
+            </wp:cNvGraphicFramePr>
+            <a:graphic xmlns:a="http://schemas.openxmlformats.org/drawingml/2006/main">
+              <a:graphicData uri="http://schemas.openxmlformats.org/drawingml/2006/picture">
+                <pic:pic xmlns:pic="http://schemas.openxmlformats.org/drawingml/2006/picture">
+                  <pic:nvPicPr>
+                    <pic:cNvPr id="1" name=""/>
+                    <pic:cNvPicPr/>
+                  </pic:nvPicPr>
+                  <pic:blipFill>
+                    <a:blip r:embed="rId6"/>
+                    <a:stretch>
+                      <a:fillRect/>
+                    </a:stretch>
+                  </pic:blipFill>
+                  <pic:spPr>
+                    <a:xfrm>
+                      <a:off x="0" y="0"/>
+                      <a:ext cx="5943600" cy="3180080"/>
+                    </a:xfrm>
+                    <a:prstGeom prst="rect">
+                      <a:avLst/>
+                    </a:prstGeom>
+                  </pic:spPr>
+                </pic:pic>
+              </a:graphicData>
+            </a:graphic>
+          </wp:inline>
+        </w:drawing>
+      </w:r>
+    </w:p>
+    <w:p>
+      <w:pPr>
+        <w:pStyle w:val="ListParagraph"/>
+        <w:ind w:left="1080"/>
+        <w:rPr>
+          <w:rFonts w:ascii="Times New Roman" w:hAnsi="Times New Roman" w:cs="Times New Roman"/>
+          <w:sz w:val="26"/>
+          <w:szCs w:val="26"/>
+        </w:rPr>
+      </w:pPr>
     </w:p>
     <w:p>
       <w:pPr>
@@ -1115,9 +1176,10 @@
           <w:sz w:val="26"/>
           <w:szCs w:val="26"/>
         </w:rPr>
-        <w:lastRenderedPageBreak/>
         <w:t>Hình ảnh đồ án khi release</w:t>
       </w:r>
+      <w:bookmarkStart w:id="0" w:name="_GoBack"/>
+      <w:bookmarkEnd w:id="0"/>
     </w:p>
     <w:p>
       <w:pPr>
@@ -1133,6 +1195,7 @@
         <w:rPr>
           <w:noProof/>
         </w:rPr>
+        <w:lastRenderedPageBreak/>
         <w:drawing>
           <wp:inline distT="0" distB="0" distL="0" distR="0" wp14:anchorId="34BA1E44" wp14:editId="3DDCA617">
             <wp:extent cx="5857875" cy="5848350"/>
@@ -1149,7 +1212,7 @@
                     <pic:cNvPicPr/>
                   </pic:nvPicPr>
                   <pic:blipFill>
-                    <a:blip r:embed="rId6"/>
+                    <a:blip r:embed="rId7"/>
                     <a:stretch>
                       <a:fillRect/>
                     </a:stretch>
@@ -1234,7 +1297,7 @@
                     <pic:cNvPicPr/>
                   </pic:nvPicPr>
                   <pic:blipFill>
-                    <a:blip r:embed="rId7"/>
+                    <a:blip r:embed="rId8"/>
                     <a:stretch>
                       <a:fillRect/>
                     </a:stretch>
@@ -2371,7 +2434,7 @@
 </file>
 
 <file path=customXml/itemProps1.xml><?xml version="1.0" encoding="utf-8"?>
-<ds:datastoreItem xmlns:ds="http://schemas.openxmlformats.org/officeDocument/2006/customXml" ds:itemID="{862B7EB9-1968-49A4-A4C9-2F72C760DA24}">
+<ds:datastoreItem xmlns:ds="http://schemas.openxmlformats.org/officeDocument/2006/customXml" ds:itemID="{92C55225-E5BB-4A1C-93C3-4523976EB6BD}">
   <ds:schemaRefs>
     <ds:schemaRef ds:uri="http://schemas.openxmlformats.org/officeDocument/2006/bibliography"/>
   </ds:schemaRefs>

</xml_diff>